<commit_message>
Class Plus Contact Info Updated
Class Plus Contact Info Updated
</commit_message>
<xml_diff>
--- a/Offline/BusinessManagement/Information/ClassPLus/ClassPlusContact.docx
+++ b/Offline/BusinessManagement/Information/ClassPLus/ClassPlusContact.docx
@@ -29,7 +29,7 @@
           </w:tcPr>
           <w:p>
             <w:pPr>
-              <w:spacing w:after="0" w:line="240" w:lineRule="auto"/>
+              <w:spacing w:line="240" w:lineRule="auto"/>
               <w:rPr>
                 <w:rFonts w:ascii="Oxygen" w:hAnsi="Oxygen"/>
                 <w:sz w:val="20"/>
@@ -380,6 +380,30 @@
         </w:tc>
       </w:tr>
     </w:tbl>
+    <w:p/>
+    <w:p>
+      <w:r>
+        <w:t xml:space="preserve">Organisation Code: </w:t>
+      </w:r>
+      <w:r>
+        <w:t>YOWWA</w:t>
+      </w:r>
+    </w:p>
+    <w:p>
+      <w:r>
+        <w:t xml:space="preserve">Link for Training </w:t>
+      </w:r>
+    </w:p>
+    <w:p>
+      <w:hyperlink r:id="rId4" w:history="1">
+        <w:r>
+          <w:rPr>
+            <w:rStyle w:val="Hyperlink"/>
+          </w:rPr>
+          <w:t>https://www.youtube.com/playlist?list=PL6JQv4FC-UVnf5hH116AXJT3kFBfOkKWZ</w:t>
+        </w:r>
+      </w:hyperlink>
+    </w:p>
     <w:p/>
     <w:sectPr>
       <w:pgSz w:w="11906" w:h="16838"/>
@@ -878,7 +902,6 @@
     <w:name w:val="Hyperlink"/>
     <w:basedOn w:val="DefaultParagraphFont"/>
     <w:uiPriority w:val="99"/>
-    <w:semiHidden/>
     <w:unhideWhenUsed/>
     <w:rsid w:val="00CD2BC1"/>
     <w:rPr>
@@ -907,6 +930,18 @@
     <w:name w:val="go"/>
     <w:basedOn w:val="DefaultParagraphFont"/>
     <w:rsid w:val="005F7D1F"/>
+  </w:style>
+  <w:style w:type="character" w:styleId="UnresolvedMention">
+    <w:name w:val="Unresolved Mention"/>
+    <w:basedOn w:val="DefaultParagraphFont"/>
+    <w:uiPriority w:val="99"/>
+    <w:semiHidden/>
+    <w:unhideWhenUsed/>
+    <w:rsid w:val="00EA7608"/>
+    <w:rPr>
+      <w:color w:val="605E5C"/>
+      <w:shd w:val="clear" w:color="auto" w:fill="E1DFDD"/>
+    </w:rPr>
   </w:style>
 </w:styles>
 </file>

</xml_diff>

<commit_message>
Checked in all PDF and doc files
Checked in all PDF and doc files
</commit_message>
<xml_diff>
--- a/Offline/BusinessManagement/Information/ClassPLus/ClassPlusContact.docx
+++ b/Offline/BusinessManagement/Information/ClassPLus/ClassPlusContact.docx
@@ -160,6 +160,7 @@
           <w:p>
             <w:pPr>
               <w:pStyle w:val="NoSpacing"/>
+              <w:jc w:val="center"/>
               <w:rPr>
                 <w:rFonts w:ascii="Oxygen" w:hAnsi="Oxygen"/>
                 <w:sz w:val="20"/>
@@ -294,6 +295,7 @@
           <w:p>
             <w:pPr>
               <w:spacing w:line="240" w:lineRule="auto"/>
+              <w:jc w:val="center"/>
               <w:rPr>
                 <w:rFonts w:ascii="Oxygen" w:hAnsi="Oxygen"/>
                 <w:sz w:val="20"/>
@@ -301,15 +303,6 @@
                 <w:lang w:val="en-US"/>
               </w:rPr>
             </w:pPr>
-            <w:r>
-              <w:rPr>
-                <w:rFonts w:ascii="Oxygen" w:hAnsi="Oxygen"/>
-                <w:sz w:val="20"/>
-                <w:szCs w:val="20"/>
-                <w:lang w:val="en-US"/>
-              </w:rPr>
-              <w:t>2</w:t>
-            </w:r>
           </w:p>
         </w:tc>
         <w:tc>
@@ -380,30 +373,261 @@
         </w:tc>
       </w:tr>
     </w:tbl>
-    <w:p/>
     <w:p>
-      <w:r>
-        <w:t xml:space="preserve">Organisation Code: </w:t>
-      </w:r>
-      <w:r>
-        <w:t>YOWWA</w:t>
-      </w:r>
+      <w:pPr>
+        <w:rPr>
+          <w:rFonts w:ascii="Oxygen" w:hAnsi="Oxygen"/>
+          <w:sz w:val="20"/>
+          <w:szCs w:val="20"/>
+        </w:rPr>
+      </w:pPr>
     </w:p>
     <w:p>
-      <w:r>
-        <w:t xml:space="preserve">Link for Training </w:t>
+      <w:pPr>
+        <w:rPr>
+          <w:rFonts w:ascii="Oxygen" w:hAnsi="Oxygen"/>
+          <w:b/>
+          <w:bCs/>
+          <w:sz w:val="20"/>
+          <w:szCs w:val="20"/>
+        </w:rPr>
+      </w:pPr>
+      <w:r>
+        <w:rPr>
+          <w:rFonts w:ascii="Oxygen" w:hAnsi="Oxygen"/>
+          <w:b/>
+          <w:bCs/>
+          <w:sz w:val="20"/>
+          <w:szCs w:val="20"/>
+        </w:rPr>
+        <w:t>Organisation Code: YOWWA</w:t>
       </w:r>
     </w:p>
     <w:p>
+      <w:pPr>
+        <w:pStyle w:val="NoSpacing"/>
+        <w:rPr>
+          <w:rFonts w:ascii="Oxygen" w:hAnsi="Oxygen"/>
+          <w:b/>
+          <w:bCs/>
+          <w:sz w:val="20"/>
+          <w:szCs w:val="20"/>
+        </w:rPr>
+      </w:pPr>
+      <w:r>
+        <w:rPr>
+          <w:rFonts w:ascii="Oxygen" w:hAnsi="Oxygen"/>
+          <w:b/>
+          <w:bCs/>
+          <w:sz w:val="20"/>
+          <w:szCs w:val="20"/>
+        </w:rPr>
+        <w:t xml:space="preserve">Link for Training </w:t>
+      </w:r>
+    </w:p>
+    <w:p>
+      <w:pPr>
+        <w:pStyle w:val="NoSpacing"/>
+        <w:rPr>
+          <w:rFonts w:ascii="Oxygen" w:hAnsi="Oxygen"/>
+          <w:sz w:val="20"/>
+          <w:szCs w:val="20"/>
+        </w:rPr>
+      </w:pPr>
       <w:hyperlink r:id="rId4" w:history="1">
         <w:r>
           <w:rPr>
             <w:rStyle w:val="Hyperlink"/>
+            <w:rFonts w:ascii="Oxygen" w:hAnsi="Oxygen"/>
+            <w:sz w:val="20"/>
+            <w:szCs w:val="20"/>
           </w:rPr>
           <w:t>https://www.youtube.com/playlist?list=PL6JQv4FC-UVnf5hH116AXJT3kFBfOkKWZ</w:t>
         </w:r>
       </w:hyperlink>
     </w:p>
+    <w:p>
+      <w:pPr>
+        <w:rPr>
+          <w:rFonts w:ascii="Oxygen" w:hAnsi="Oxygen"/>
+          <w:sz w:val="20"/>
+          <w:szCs w:val="20"/>
+        </w:rPr>
+      </w:pPr>
+    </w:p>
+    <w:p>
+      <w:pPr>
+        <w:pStyle w:val="NoSpacing"/>
+        <w:rPr>
+          <w:rFonts w:ascii="Oxygen" w:hAnsi="Oxygen"/>
+          <w:b/>
+          <w:bCs/>
+          <w:sz w:val="20"/>
+          <w:szCs w:val="20"/>
+        </w:rPr>
+      </w:pPr>
+      <w:r>
+        <w:rPr>
+          <w:rFonts w:ascii="Oxygen" w:hAnsi="Oxygen"/>
+          <w:b/>
+          <w:bCs/>
+          <w:sz w:val="20"/>
+          <w:szCs w:val="20"/>
+        </w:rPr>
+        <w:t xml:space="preserve">Login For ClassPlus:  </w:t>
+      </w:r>
+    </w:p>
+    <w:p>
+      <w:pPr>
+        <w:rPr>
+          <w:rFonts w:ascii="Oxygen" w:hAnsi="Oxygen"/>
+          <w:sz w:val="20"/>
+          <w:szCs w:val="20"/>
+        </w:rPr>
+      </w:pPr>
+      <w:r>
+        <w:rPr>
+          <w:rFonts w:ascii="Oxygen" w:hAnsi="Oxygen"/>
+          <w:sz w:val="20"/>
+          <w:szCs w:val="20"/>
+        </w:rPr>
+        <w:t>Web.classplusapp.com/login</w:t>
+      </w:r>
+    </w:p>
+    <w:p>
+      <w:pPr>
+        <w:pStyle w:val="NoSpacing"/>
+        <w:rPr>
+          <w:rFonts w:ascii="Oxygen" w:hAnsi="Oxygen"/>
+        </w:rPr>
+      </w:pPr>
+      <w:r>
+        <w:rPr>
+          <w:rFonts w:ascii="Oxygen" w:hAnsi="Oxygen"/>
+        </w:rPr>
+        <w:t xml:space="preserve">In our app all types of validity </w:t>
+      </w:r>
+      <w:r>
+        <w:rPr>
+          <w:rFonts w:ascii="Oxygen" w:hAnsi="Oxygen"/>
+        </w:rPr>
+        <w:t>are</w:t>
+      </w:r>
+      <w:r>
+        <w:rPr>
+          <w:rFonts w:ascii="Oxygen" w:hAnsi="Oxygen"/>
+        </w:rPr>
+        <w:t xml:space="preserve"> not there</w:t>
+      </w:r>
+    </w:p>
+    <w:p>
+      <w:pPr>
+        <w:pStyle w:val="NoSpacing"/>
+      </w:pPr>
+    </w:p>
+    <w:p>
+      <w:pPr>
+        <w:pStyle w:val="NoSpacing"/>
+        <w:rPr>
+          <w:rFonts w:ascii="Oxygen" w:hAnsi="Oxygen"/>
+        </w:rPr>
+      </w:pPr>
+      <w:r>
+        <w:rPr>
+          <w:rFonts w:ascii="Oxygen" w:hAnsi="Oxygen"/>
+        </w:rPr>
+        <w:t>Single Validity</w:t>
+      </w:r>
+    </w:p>
+    <w:p>
+      <w:pPr>
+        <w:pStyle w:val="NoSpacing"/>
+        <w:rPr>
+          <w:rFonts w:ascii="Oxygen" w:hAnsi="Oxygen"/>
+        </w:rPr>
+      </w:pPr>
+      <w:r>
+        <w:rPr>
+          <w:rFonts w:ascii="Oxygen" w:hAnsi="Oxygen"/>
+        </w:rPr>
+        <w:t>Course Expiry Date</w:t>
+      </w:r>
+    </w:p>
+    <w:p>
+      <w:pPr>
+        <w:pStyle w:val="NoSpacing"/>
+        <w:rPr>
+          <w:rFonts w:ascii="Oxygen" w:hAnsi="Oxygen"/>
+        </w:rPr>
+      </w:pPr>
+      <w:r>
+        <w:rPr>
+          <w:rFonts w:ascii="Oxygen" w:hAnsi="Oxygen"/>
+        </w:rPr>
+        <w:t xml:space="preserve">Lifetime </w:t>
+      </w:r>
+      <w:r>
+        <w:rPr>
+          <w:rFonts w:ascii="Oxygen" w:hAnsi="Oxygen"/>
+        </w:rPr>
+        <w:t>Validity</w:t>
+      </w:r>
+    </w:p>
+    <w:p>
+      <w:pPr>
+        <w:pStyle w:val="NoSpacing"/>
+        <w:rPr>
+          <w:rFonts w:ascii="Oxygen" w:hAnsi="Oxygen"/>
+        </w:rPr>
+      </w:pPr>
+      <w:r>
+        <w:rPr>
+          <w:rFonts w:ascii="Oxygen" w:hAnsi="Oxygen"/>
+        </w:rPr>
+        <w:t xml:space="preserve">Multiple </w:t>
+      </w:r>
+      <w:r>
+        <w:rPr>
+          <w:rFonts w:ascii="Oxygen" w:hAnsi="Oxygen"/>
+        </w:rPr>
+        <w:t>Validity</w:t>
+      </w:r>
+    </w:p>
+    <w:p>
+      <w:pPr>
+        <w:pStyle w:val="NoSpacing"/>
+        <w:rPr>
+          <w:rFonts w:ascii="Oxygen" w:hAnsi="Oxygen"/>
+        </w:rPr>
+      </w:pPr>
+    </w:p>
+    <w:p>
+      <w:pPr>
+        <w:pStyle w:val="NoSpacing"/>
+        <w:rPr>
+          <w:rFonts w:ascii="Oxygen" w:hAnsi="Oxygen"/>
+        </w:rPr>
+      </w:pPr>
+      <w:r>
+        <w:rPr>
+          <w:rFonts w:ascii="Oxygen" w:hAnsi="Oxygen"/>
+        </w:rPr>
+        <w:t>Video size should be less than</w:t>
+      </w:r>
+      <w:r>
+        <w:rPr>
+          <w:rFonts w:ascii="Oxygen" w:hAnsi="Oxygen"/>
+        </w:rPr>
+        <w:t xml:space="preserve"> 5 GB</w:t>
+      </w:r>
+      <w:r>
+        <w:rPr>
+          <w:rFonts w:ascii="Oxygen" w:hAnsi="Oxygen"/>
+        </w:rPr>
+        <w:t xml:space="preserve"> for upload.</w:t>
+      </w:r>
+    </w:p>
+    <w:p/>
     <w:p/>
     <w:sectPr>
       <w:pgSz w:w="11906" w:h="16838"/>

</xml_diff>